<commit_message>
add notebook predicted file
</commit_message>
<xml_diff>
--- a/Gesture_Recognition_Submisson-Gert_Agenbag_Pham_Van_Thai/Gesture_Recognition_Project_Write-Up.docx
+++ b/Gesture_Recognition_Submisson-Gert_Agenbag_Pham_Van_Thai/Gesture_Recognition_Project_Write-Up.docx
@@ -44,13 +44,7 @@
         </w:numPr>
       </w:pPr>
       <w:r>
-        <w:t>Ph</w:t>
-      </w:r>
-      <w:r>
-        <w:t>ạ</w:t>
-      </w:r>
-      <w:r>
-        <w:t>m Thái &lt;phamthai.ats@gmail.com&gt;</w:t>
+        <w:t>Phạm Thái &lt;phamthai.ats@gmail.com&gt;</w:t>
       </w:r>
     </w:p>
     <w:p>
@@ -101,10 +95,7 @@
     <w:p/>
     <w:p>
       <w:r>
-        <w:t>Using all the images in the sequences gave the best results during.  However, this comes at the cost of larger memory requirements and smaller batch sizes during training.  One could skip over every second image in the sequence to reduce the memory footpri</w:t>
-      </w:r>
-      <w:r>
-        <w:t>nt by setting:</w:t>
+        <w:t>Using all the images in the sequences gave the best results during.  However, this comes at the cost of larger memory requirements and smaller batch sizes during training.  One could skip over every second image in the sequence to reduce the memory footprint by setting:</w:t>
       </w:r>
     </w:p>
     <w:p/>
@@ -143,10 +134,7 @@
       </w:r>
       <w:proofErr w:type="spellEnd"/>
       <w:r>
-        <w:t xml:space="preserve"> filter.  Resizing images by an integer factor minimizes</w:t>
-      </w:r>
-      <w:r>
-        <w:t xml:space="preserve"> the introduction of resizing artifacts.</w:t>
+        <w:t xml:space="preserve"> filter.  Resizing images by an integer factor minimizes the introduction of resizing artifacts.</w:t>
       </w:r>
     </w:p>
     <w:p/>
@@ -342,10 +330,7 @@
     </w:p>
     <w:p>
       <w:r>
-        <w:t>Several approaches were tried and a number of models were built dur</w:t>
-      </w:r>
-      <w:r>
-        <w:t xml:space="preserve">ing this project.  We considered the tradeoff between model size and model performance, and therefore present two models as part of this submission.  The small model excels in memory footprint, while the large model excels in performance. </w:t>
+        <w:t xml:space="preserve">Several approaches were tried and a number of models were built during this project.  We considered the tradeoff between model size and model performance, and therefore present two models as part of this submission.  The small model excels in memory footprint, while the large model excels in performance. </w:t>
       </w:r>
     </w:p>
     <w:p>
@@ -380,10 +365,7 @@
     <w:p>
       <w:r>
         <w:lastRenderedPageBreak/>
-        <w:t>We a</w:t>
-      </w:r>
-      <w:r>
-        <w:t>chieved acceptable results with the small CNN + LSTM model, but the model did exhibit signs of overfitting</w:t>
+        <w:t>We achieved acceptable results with the small CNN + LSTM model, but the model did exhibit signs of overfitting</w:t>
       </w:r>
       <w:r>
         <w:t xml:space="preserve"> (</w:t>
@@ -662,26 +644,14 @@
         <w:rPr>
           <w:color w:val="FF0000"/>
         </w:rPr>
-        <w:t>cnn_</w:t>
-      </w:r>
+        <w:t>cnn_gru</w:t>
+      </w:r>
+      <w:proofErr w:type="spellEnd"/>
       <w:r>
         <w:rPr>
           <w:color w:val="FF0000"/>
         </w:rPr>
-        <w:t>gru</w:t>
-      </w:r>
-      <w:proofErr w:type="spellEnd"/>
-      <w:r>
-        <w:rPr>
-          <w:color w:val="FF0000"/>
-        </w:rPr>
-        <w:t>/</w:t>
-      </w:r>
-      <w:r>
-        <w:rPr>
-          <w:color w:val="FF0000"/>
-        </w:rPr>
-        <w:t xml:space="preserve"> model-00017-0.26209-0.91855-0.71141-</w:t>
+        <w:t>/ model-00017-0.26209-0.91855-0.71141-</w:t>
       </w:r>
       <w:proofErr w:type="gramStart"/>
       <w:r>
@@ -766,10 +736,7 @@
         <w:t>rd</w:t>
       </w:r>
       <w:r>
-        <w:t>)</w:t>
-      </w:r>
-      <w:r>
-        <w:t xml:space="preserve"> </w:t>
+        <w:t xml:space="preserve">) </w:t>
       </w:r>
     </w:p>
     <w:p>
@@ -1089,10 +1056,7 @@
     <w:p/>
     <w:p>
       <w:r>
-        <w:t>The table is not exhaustive, but it highlights the most important learnings and decision points.  We’ve some</w:t>
-      </w:r>
-      <w:r>
-        <w:t>times trained numerous variants of a model while only making minor adjustments.  Some adjustments that had relatively little impact, and therefore were not captured here.</w:t>
+        <w:t>The table is not exhaustive, but it highlights the most important learnings and decision points.  We’ve sometimes trained numerous variants of a model while only making minor adjustments.  Some adjustments that had relatively little impact, and therefore were not captured here.</w:t>
       </w:r>
     </w:p>
     <w:p/>
@@ -1467,14 +1431,7 @@
                 <w:sz w:val="18"/>
                 <w:szCs w:val="18"/>
               </w:rPr>
-              <w:t>LSTM(128)</w:t>
-            </w:r>
-            <w:r>
-              <w:rPr>
-                <w:sz w:val="18"/>
-                <w:szCs w:val="18"/>
-              </w:rPr>
-              <w:t>+Dropout(0.5</w:t>
+              <w:t>LSTM(128)+Dropout(0.5</w:t>
             </w:r>
           </w:p>
           <w:p>
@@ -1496,7 +1453,6 @@
               </w:rPr>
               <w:t>Opt=Adam(1e-3)</w:t>
             </w:r>
-            <w:proofErr w:type="spellStart"/>
           </w:p>
           <w:p>
             <w:pPr>
@@ -1510,6 +1466,7 @@
                 <w:szCs w:val="18"/>
               </w:rPr>
             </w:pPr>
+            <w:proofErr w:type="spellStart"/>
             <w:r>
               <w:rPr>
                 <w:i/>
@@ -1695,23 +1652,7 @@
                 <w:sz w:val="20"/>
                 <w:szCs w:val="20"/>
               </w:rPr>
-              <w:t>(</w:t>
-            </w:r>
-            <w:r>
-              <w:rPr>
-                <w:color w:val="17365D" w:themeColor="text2" w:themeShade="BF"/>
-                <w:sz w:val="20"/>
-                <w:szCs w:val="20"/>
-              </w:rPr>
-              <w:t>Epochs 14</w:t>
-            </w:r>
-            <w:r>
-              <w:rPr>
-                <w:color w:val="17365D" w:themeColor="text2" w:themeShade="BF"/>
-                <w:sz w:val="20"/>
-                <w:szCs w:val="20"/>
-              </w:rPr>
-              <w:t>)</w:t>
+              <w:t>(Epochs 14)</w:t>
             </w:r>
           </w:p>
           <w:p>
@@ -1782,15 +1723,7 @@
                 <w:sz w:val="18"/>
                 <w:szCs w:val="18"/>
               </w:rPr>
-              <w:t xml:space="preserve"> </w:t>
-            </w:r>
-            <w:r>
-              <w:rPr>
-                <w:i/>
-                <w:sz w:val="18"/>
-                <w:szCs w:val="18"/>
-              </w:rPr>
-              <w:t>(1.)</w:t>
+              <w:t xml:space="preserve"> (1.)</w:t>
             </w:r>
             <w:r>
               <w:rPr>
@@ -1835,15 +1768,7 @@
                 <w:sz w:val="28"/>
                 <w:szCs w:val="28"/>
               </w:rPr>
-              <w:t>105,</w:t>
-            </w:r>
-            <w:r>
-              <w:rPr>
-                <w:color w:val="C00000"/>
-                <w:sz w:val="28"/>
-                <w:szCs w:val="28"/>
-              </w:rPr>
-              <w:t>493</w:t>
+              <w:t>105,493</w:t>
             </w:r>
           </w:p>
         </w:tc>
@@ -1992,14 +1917,7 @@
                 <w:sz w:val="18"/>
                 <w:szCs w:val="18"/>
               </w:rPr>
-              <w:t>LSTM(128)</w:t>
-            </w:r>
-            <w:r>
-              <w:rPr>
-                <w:sz w:val="18"/>
-                <w:szCs w:val="18"/>
-              </w:rPr>
-              <w:t>+Dropout(0.5)</w:t>
+              <w:t>LSTM(128)+Dropout(0.5)</w:t>
             </w:r>
           </w:p>
           <w:p>
@@ -2219,23 +2137,7 @@
                 <w:sz w:val="20"/>
                 <w:szCs w:val="20"/>
               </w:rPr>
-              <w:t>(</w:t>
-            </w:r>
-            <w:r>
-              <w:rPr>
-                <w:color w:val="17365D" w:themeColor="text2" w:themeShade="BF"/>
-                <w:sz w:val="20"/>
-                <w:szCs w:val="20"/>
-              </w:rPr>
-              <w:t>Epochs 10</w:t>
-            </w:r>
-            <w:r>
-              <w:rPr>
-                <w:color w:val="17365D" w:themeColor="text2" w:themeShade="BF"/>
-                <w:sz w:val="20"/>
-                <w:szCs w:val="20"/>
-              </w:rPr>
-              <w:t>)</w:t>
+              <w:t>(Epochs 10)</w:t>
             </w:r>
           </w:p>
         </w:tc>
@@ -2299,6 +2201,14 @@
                 <w:sz w:val="18"/>
                 <w:szCs w:val="18"/>
               </w:rPr>
+              <w:t xml:space="preserve"> (1e-2)</w:t>
+            </w:r>
+            <w:r>
+              <w:rPr>
+                <w:i/>
+                <w:sz w:val="18"/>
+                <w:szCs w:val="18"/>
+              </w:rPr>
               <w:t xml:space="preserve"> </w:t>
             </w:r>
             <w:r>
@@ -2307,39 +2217,7 @@
                 <w:sz w:val="18"/>
                 <w:szCs w:val="18"/>
               </w:rPr>
-              <w:t>(1e-2)</w:t>
-            </w:r>
-            <w:r>
-              <w:rPr>
-                <w:i/>
-                <w:sz w:val="18"/>
-                <w:szCs w:val="18"/>
-              </w:rPr>
-              <w:t xml:space="preserve"> </w:t>
-            </w:r>
-            <w:r>
-              <w:rPr>
-                <w:i/>
-                <w:sz w:val="18"/>
-                <w:szCs w:val="18"/>
-              </w:rPr>
-              <w:t>Optimization</w:t>
-            </w:r>
-            <w:r>
-              <w:rPr>
-                <w:i/>
-                <w:sz w:val="18"/>
-                <w:szCs w:val="18"/>
-              </w:rPr>
-              <w:t xml:space="preserve">+ </w:t>
-            </w:r>
-            <w:r>
-              <w:rPr>
-                <w:i/>
-                <w:sz w:val="18"/>
-                <w:szCs w:val="18"/>
-              </w:rPr>
-              <w:t>Image normalize method</w:t>
+              <w:t>Optimization+ Image normalize method</w:t>
             </w:r>
           </w:p>
         </w:tc>
@@ -2563,23 +2441,8 @@
                 <w:sz w:val="18"/>
                 <w:szCs w:val="18"/>
               </w:rPr>
-              <w:t>0.</w:t>
-            </w:r>
-            <w:r>
-              <w:rPr>
-                <w:sz w:val="18"/>
-                <w:szCs w:val="18"/>
-              </w:rPr>
-              <w:t>3</w:t>
-            </w:r>
-            <w:r>
-              <w:rPr>
-                <w:sz w:val="18"/>
-                <w:szCs w:val="18"/>
-              </w:rPr>
-              <w:t>)</w:t>
-            </w:r>
-            <w:proofErr w:type="spellStart"/>
+              <w:t>0.3)</w:t>
+            </w:r>
           </w:p>
           <w:p>
             <w:pPr>
@@ -2593,6 +2456,7 @@
                 <w:szCs w:val="18"/>
               </w:rPr>
             </w:pPr>
+            <w:proofErr w:type="spellStart"/>
             <w:r>
               <w:rPr>
                 <w:sz w:val="18"/>
@@ -2667,7 +2531,6 @@
               </w:rPr>
               <w:t>(1e-2)</w:t>
             </w:r>
-            <w:proofErr w:type="spellStart"/>
           </w:p>
           <w:p>
             <w:pPr>
@@ -2681,6 +2544,7 @@
                 <w:szCs w:val="18"/>
               </w:rPr>
             </w:pPr>
+            <w:proofErr w:type="spellStart"/>
             <w:r>
               <w:rPr>
                 <w:i/>
@@ -2855,23 +2719,7 @@
                 <w:sz w:val="20"/>
                 <w:szCs w:val="20"/>
               </w:rPr>
-              <w:t>(</w:t>
-            </w:r>
-            <w:r>
-              <w:rPr>
-                <w:color w:val="17365D" w:themeColor="text2" w:themeShade="BF"/>
-                <w:sz w:val="20"/>
-                <w:szCs w:val="20"/>
-              </w:rPr>
-              <w:t>Epochs 20</w:t>
-            </w:r>
-            <w:r>
-              <w:rPr>
-                <w:color w:val="17365D" w:themeColor="text2" w:themeShade="BF"/>
-                <w:sz w:val="20"/>
-                <w:szCs w:val="20"/>
-              </w:rPr>
-              <w:t>)</w:t>
+              <w:t>(Epochs 20)</w:t>
             </w:r>
           </w:p>
         </w:tc>
@@ -3234,7 +3082,6 @@
               </w:rPr>
               <w:t>Adam(1e-3)</w:t>
             </w:r>
-            <w:proofErr w:type="spellStart"/>
           </w:p>
           <w:p>
             <w:pPr>
@@ -3248,6 +3095,7 @@
                 <w:szCs w:val="18"/>
               </w:rPr>
             </w:pPr>
+            <w:proofErr w:type="spellStart"/>
             <w:r>
               <w:rPr>
                 <w:i/>
@@ -3435,23 +3283,7 @@
                 <w:sz w:val="20"/>
                 <w:szCs w:val="20"/>
               </w:rPr>
-              <w:t>(</w:t>
-            </w:r>
-            <w:r>
-              <w:rPr>
-                <w:color w:val="17365D" w:themeColor="text2" w:themeShade="BF"/>
-                <w:sz w:val="20"/>
-                <w:szCs w:val="20"/>
-              </w:rPr>
-              <w:t>Epochs 14</w:t>
-            </w:r>
-            <w:r>
-              <w:rPr>
-                <w:color w:val="17365D" w:themeColor="text2" w:themeShade="BF"/>
-                <w:sz w:val="20"/>
-                <w:szCs w:val="20"/>
-              </w:rPr>
-              <w:t>)</w:t>
+              <w:t>(Epochs 14)</w:t>
             </w:r>
           </w:p>
         </w:tc>
@@ -3800,7 +3632,6 @@
               </w:rPr>
               <w:t>Adam(1e-3)</w:t>
             </w:r>
-            <w:proofErr w:type="spellStart"/>
           </w:p>
           <w:p>
             <w:pPr>
@@ -3814,6 +3645,7 @@
                 <w:szCs w:val="18"/>
               </w:rPr>
             </w:pPr>
+            <w:proofErr w:type="spellStart"/>
             <w:r>
               <w:rPr>
                 <w:i/>
@@ -3927,15 +3759,7 @@
                 <w:sz w:val="20"/>
                 <w:szCs w:val="20"/>
               </w:rPr>
-              <w:t>0.</w:t>
-            </w:r>
-            <w:r>
-              <w:rPr>
-                <w:color w:val="17365D" w:themeColor="text2" w:themeShade="BF"/>
-                <w:sz w:val="20"/>
-                <w:szCs w:val="20"/>
-              </w:rPr>
-              <w:t>888</w:t>
+              <w:t>0.888</w:t>
             </w:r>
           </w:p>
           <w:p>
@@ -4005,23 +3829,7 @@
                 <w:sz w:val="20"/>
                 <w:szCs w:val="20"/>
               </w:rPr>
-              <w:t>(Epochs 1</w:t>
-            </w:r>
-            <w:r>
-              <w:rPr>
-                <w:color w:val="17365D" w:themeColor="text2" w:themeShade="BF"/>
-                <w:sz w:val="20"/>
-                <w:szCs w:val="20"/>
-              </w:rPr>
-              <w:t>7</w:t>
-            </w:r>
-            <w:r>
-              <w:rPr>
-                <w:color w:val="17365D" w:themeColor="text2" w:themeShade="BF"/>
-                <w:sz w:val="20"/>
-                <w:szCs w:val="20"/>
-              </w:rPr>
-              <w:t>)</w:t>
+              <w:t>(Epochs 17)</w:t>
             </w:r>
           </w:p>
         </w:tc>
@@ -4420,7 +4228,6 @@
               </w:rPr>
               <w:t>Adam(1e-3)</w:t>
             </w:r>
-            <w:proofErr w:type="spellStart"/>
           </w:p>
           <w:p>
             <w:pPr>
@@ -4434,6 +4241,7 @@
                 <w:szCs w:val="18"/>
               </w:rPr>
             </w:pPr>
+            <w:proofErr w:type="spellStart"/>
             <w:r>
               <w:rPr>
                 <w:i/>
@@ -4547,15 +4355,7 @@
                 <w:sz w:val="20"/>
                 <w:szCs w:val="20"/>
               </w:rPr>
-              <w:t>0.</w:t>
-            </w:r>
-            <w:r>
-              <w:rPr>
-                <w:color w:val="17365D" w:themeColor="text2" w:themeShade="BF"/>
-                <w:sz w:val="20"/>
-                <w:szCs w:val="20"/>
-              </w:rPr>
-              <w:t>23</w:t>
+              <w:t>0.23</w:t>
             </w:r>
           </w:p>
           <w:p>
@@ -4625,23 +4425,7 @@
                 <w:sz w:val="20"/>
                 <w:szCs w:val="20"/>
               </w:rPr>
-              <w:t>(Epochs 1</w:t>
-            </w:r>
-            <w:r>
-              <w:rPr>
-                <w:color w:val="17365D" w:themeColor="text2" w:themeShade="BF"/>
-                <w:sz w:val="20"/>
-                <w:szCs w:val="20"/>
-              </w:rPr>
-              <w:t>1</w:t>
-            </w:r>
-            <w:r>
-              <w:rPr>
-                <w:color w:val="17365D" w:themeColor="text2" w:themeShade="BF"/>
-                <w:sz w:val="20"/>
-                <w:szCs w:val="20"/>
-              </w:rPr>
-              <w:t>)</w:t>
+              <w:t>(Epochs 11)</w:t>
             </w:r>
           </w:p>
         </w:tc>
@@ -4983,7 +4767,6 @@
               </w:rPr>
               <w:t>Opt=Adam(1e-3)</w:t>
             </w:r>
-            <w:proofErr w:type="spellStart"/>
           </w:p>
           <w:p>
             <w:pPr>
@@ -4997,6 +4780,7 @@
                 <w:szCs w:val="18"/>
               </w:rPr>
             </w:pPr>
+            <w:proofErr w:type="spellStart"/>
             <w:r>
               <w:rPr>
                 <w:i/>
@@ -5068,14 +4852,7 @@
                 <w:sz w:val="18"/>
                 <w:szCs w:val="18"/>
               </w:rPr>
-              <w:t>Batch_</w:t>
-            </w:r>
-            <w:r>
-              <w:rPr>
-                <w:sz w:val="18"/>
-                <w:szCs w:val="18"/>
-              </w:rPr>
-              <w:t>size</w:t>
+              <w:t>Batch_size</w:t>
             </w:r>
             <w:proofErr w:type="spellEnd"/>
             <w:r>
@@ -5506,7 +5283,6 @@
               </w:rPr>
               <w:t>)</w:t>
             </w:r>
-            <w:proofErr w:type="spellStart"/>
           </w:p>
           <w:p>
             <w:pPr>
@@ -5520,6 +5296,7 @@
                 <w:szCs w:val="18"/>
               </w:rPr>
             </w:pPr>
+            <w:proofErr w:type="spellStart"/>
             <w:r>
               <w:rPr>
                 <w:i/>
@@ -5654,15 +5431,7 @@
                 <w:sz w:val="20"/>
                 <w:szCs w:val="20"/>
               </w:rPr>
-              <w:t xml:space="preserve"> </w:t>
-            </w:r>
-            <w:r>
-              <w:rPr>
-                <w:color w:val="17365D" w:themeColor="text2" w:themeShade="BF"/>
-                <w:sz w:val="20"/>
-                <w:szCs w:val="20"/>
-              </w:rPr>
-              <w:t>0.253</w:t>
+              <w:t xml:space="preserve"> 0.253</w:t>
             </w:r>
           </w:p>
           <w:p>
@@ -6106,7 +5875,6 @@
               </w:rPr>
               <w:t>(1e-2)</w:t>
             </w:r>
-            <w:proofErr w:type="spellStart"/>
           </w:p>
           <w:p>
             <w:pPr>
@@ -6121,6 +5889,7 @@
                 <w:szCs w:val="18"/>
               </w:rPr>
             </w:pPr>
+            <w:proofErr w:type="spellStart"/>
             <w:r>
               <w:rPr>
                 <w:i/>
@@ -6202,14 +5971,7 @@
                 <w:sz w:val="18"/>
                 <w:szCs w:val="18"/>
               </w:rPr>
-              <w:t>Batch_</w:t>
-            </w:r>
-            <w:r>
-              <w:rPr>
-                <w:sz w:val="18"/>
-                <w:szCs w:val="18"/>
-              </w:rPr>
-              <w:t>size</w:t>
+              <w:t>Batch_size</w:t>
             </w:r>
             <w:proofErr w:type="spellEnd"/>
             <w:r>
@@ -6272,6 +6034,41 @@
                 <w:sz w:val="20"/>
                 <w:szCs w:val="20"/>
               </w:rPr>
+              <w:t xml:space="preserve"> 0.918</w:t>
+            </w:r>
+          </w:p>
+          <w:p>
+            <w:pPr>
+              <w:rPr>
+                <w:color w:val="17365D" w:themeColor="text2" w:themeShade="BF"/>
+                <w:sz w:val="20"/>
+                <w:szCs w:val="20"/>
+              </w:rPr>
+            </w:pPr>
+            <w:proofErr w:type="spellStart"/>
+            <w:r>
+              <w:rPr>
+                <w:color w:val="17365D" w:themeColor="text2" w:themeShade="BF"/>
+                <w:sz w:val="20"/>
+                <w:szCs w:val="20"/>
+              </w:rPr>
+              <w:t>Acc_val</w:t>
+            </w:r>
+            <w:proofErr w:type="spellEnd"/>
+            <w:r>
+              <w:rPr>
+                <w:color w:val="17365D" w:themeColor="text2" w:themeShade="BF"/>
+                <w:sz w:val="20"/>
+                <w:szCs w:val="20"/>
+              </w:rPr>
+              <w:t xml:space="preserve">   </w:t>
+            </w:r>
+            <w:r>
+              <w:rPr>
+                <w:color w:val="17365D" w:themeColor="text2" w:themeShade="BF"/>
+                <w:sz w:val="20"/>
+                <w:szCs w:val="20"/>
+              </w:rPr>
               <w:t xml:space="preserve"> </w:t>
             </w:r>
             <w:r>
@@ -6280,51 +6077,6 @@
                 <w:sz w:val="20"/>
                 <w:szCs w:val="20"/>
               </w:rPr>
-              <w:t>0.918</w:t>
-            </w:r>
-          </w:p>
-          <w:p>
-            <w:pPr>
-              <w:rPr>
-                <w:color w:val="17365D" w:themeColor="text2" w:themeShade="BF"/>
-                <w:sz w:val="20"/>
-                <w:szCs w:val="20"/>
-              </w:rPr>
-            </w:pPr>
-            <w:proofErr w:type="spellStart"/>
-            <w:r>
-              <w:rPr>
-                <w:color w:val="17365D" w:themeColor="text2" w:themeShade="BF"/>
-                <w:sz w:val="20"/>
-                <w:szCs w:val="20"/>
-              </w:rPr>
-              <w:t>Acc_val</w:t>
-            </w:r>
-            <w:proofErr w:type="spellEnd"/>
-            <w:r>
-              <w:rPr>
-                <w:color w:val="17365D" w:themeColor="text2" w:themeShade="BF"/>
-                <w:sz w:val="20"/>
-                <w:szCs w:val="20"/>
-              </w:rPr>
-              <w:t xml:space="preserve">   </w:t>
-            </w:r>
-            <w:r>
-              <w:rPr>
-                <w:color w:val="17365D" w:themeColor="text2" w:themeShade="BF"/>
-                <w:sz w:val="20"/>
-                <w:szCs w:val="20"/>
-              </w:rPr>
-              <w:t xml:space="preserve"> </w:t>
-            </w:r>
-            <w:bookmarkStart w:id="6" w:name="_GoBack"/>
-            <w:bookmarkEnd w:id="6"/>
-            <w:r>
-              <w:rPr>
-                <w:color w:val="17365D" w:themeColor="text2" w:themeShade="BF"/>
-                <w:sz w:val="20"/>
-                <w:szCs w:val="20"/>
-              </w:rPr>
               <w:t>: 0.</w:t>
             </w:r>
             <w:r>
@@ -6350,23 +6102,7 @@
                 <w:sz w:val="20"/>
                 <w:szCs w:val="20"/>
               </w:rPr>
-              <w:t>(</w:t>
-            </w:r>
-            <w:r>
-              <w:rPr>
-                <w:color w:val="17365D" w:themeColor="text2" w:themeShade="BF"/>
-                <w:sz w:val="20"/>
-                <w:szCs w:val="20"/>
-              </w:rPr>
-              <w:t>Epochs 17</w:t>
-            </w:r>
-            <w:r>
-              <w:rPr>
-                <w:color w:val="17365D" w:themeColor="text2" w:themeShade="BF"/>
-                <w:sz w:val="20"/>
-                <w:szCs w:val="20"/>
-              </w:rPr>
-              <w:t>)</w:t>
+              <w:t>(Epochs 17)</w:t>
             </w:r>
           </w:p>
         </w:tc>
@@ -6406,14 +6142,7 @@
                 <w:sz w:val="18"/>
                 <w:szCs w:val="18"/>
               </w:rPr>
-              <w:t xml:space="preserve"> to </w:t>
-            </w:r>
-            <w:r>
-              <w:rPr>
-                <w:sz w:val="18"/>
-                <w:szCs w:val="18"/>
-              </w:rPr>
-              <w:t>Overfitting</w:t>
+              <w:t xml:space="preserve"> to Overfitting</w:t>
             </w:r>
           </w:p>
         </w:tc>
@@ -6746,15 +6475,7 @@
                 <w:sz w:val="20"/>
                 <w:szCs w:val="20"/>
               </w:rPr>
-              <w:t xml:space="preserve"> </w:t>
-            </w:r>
-            <w:r>
-              <w:rPr>
-                <w:color w:val="17365D" w:themeColor="text2" w:themeShade="BF"/>
-                <w:sz w:val="20"/>
-                <w:szCs w:val="20"/>
-              </w:rPr>
-              <w:t>0.97</w:t>
+              <w:t xml:space="preserve"> 0.97</w:t>
             </w:r>
           </w:p>
           <w:p>
@@ -6799,15 +6520,7 @@
                 <w:sz w:val="20"/>
                 <w:szCs w:val="20"/>
               </w:rPr>
-              <w:t xml:space="preserve"> </w:t>
-            </w:r>
-            <w:r>
-              <w:rPr>
-                <w:color w:val="17365D" w:themeColor="text2" w:themeShade="BF"/>
-                <w:sz w:val="20"/>
-                <w:szCs w:val="20"/>
-              </w:rPr>
-              <w:t>0.93</w:t>
+              <w:t xml:space="preserve"> 0.93</w:t>
             </w:r>
           </w:p>
           <w:p>
@@ -6926,10 +6639,152 @@
         <w:jc w:val="center"/>
       </w:pPr>
     </w:p>
+    <w:p/>
     <w:p>
       <w:pPr>
-        <w:jc w:val="center"/>
-      </w:pPr>
+        <w:pStyle w:val="Heading3"/>
+        <w:rPr>
+          <w:b/>
+        </w:rPr>
+      </w:pPr>
+      <w:r>
+        <w:rPr>
+          <w:b/>
+        </w:rPr>
+        <w:t>Demo and Testing</w:t>
+      </w:r>
+    </w:p>
+    <w:p>
+      <w:pPr>
+        <w:pStyle w:val="ListParagraph"/>
+        <w:numPr>
+          <w:ilvl w:val="0"/>
+          <w:numId w:val="14"/>
+        </w:numPr>
+      </w:pPr>
+      <w:r>
+        <w:t>A</w:t>
+      </w:r>
+      <w:r>
+        <w:t xml:space="preserve">ll notebook + model files are hosted on </w:t>
+      </w:r>
+      <w:proofErr w:type="spellStart"/>
+      <w:r>
+        <w:t>G</w:t>
+      </w:r>
+      <w:r>
+        <w:t>ithub</w:t>
+      </w:r>
+      <w:proofErr w:type="spellEnd"/>
+      <w:r>
+        <w:t xml:space="preserve"> and google </w:t>
+      </w:r>
+      <w:r>
+        <w:t>D</w:t>
+      </w:r>
+      <w:r>
+        <w:t>rive:</w:t>
+      </w:r>
+    </w:p>
+    <w:p>
+      <w:pPr>
+        <w:pStyle w:val="ListParagraph"/>
+        <w:rPr>
+          <w:i/>
+          <w:color w:val="1F497D" w:themeColor="text2"/>
+          <w:sz w:val="18"/>
+          <w:szCs w:val="18"/>
+        </w:rPr>
+      </w:pPr>
+      <w:hyperlink r:id="rId6" w:history="1">
+        <w:r>
+          <w:rPr>
+            <w:rStyle w:val="Hyperlink"/>
+            <w:i/>
+            <w:color w:val="1F497D" w:themeColor="text2"/>
+            <w:sz w:val="18"/>
+            <w:szCs w:val="18"/>
+          </w:rPr>
+          <w:t>https://github.com/20IP/Neural-Networks-Project---Gesture-Recognition/tree/main/Gesture_Recognition_Submisson-Gert_Agenbag_Pham_Van_Thai</w:t>
+        </w:r>
+      </w:hyperlink>
+    </w:p>
+    <w:p>
+      <w:pPr>
+        <w:pStyle w:val="ListParagraph"/>
+        <w:rPr>
+          <w:i/>
+          <w:color w:val="1F497D" w:themeColor="text2"/>
+          <w:sz w:val="18"/>
+          <w:szCs w:val="18"/>
+        </w:rPr>
+      </w:pPr>
+      <w:r>
+        <w:rPr>
+          <w:i/>
+          <w:color w:val="1F497D" w:themeColor="text2"/>
+          <w:sz w:val="18"/>
+          <w:szCs w:val="18"/>
+        </w:rPr>
+        <w:t>https://drive.google.com/file/d/1s5YKSzHuNjhEeVfKC9mKPPj35gm9czNl/view?usp=sharing</w:t>
+      </w:r>
+    </w:p>
+    <w:p>
+      <w:pPr>
+        <w:pStyle w:val="ListParagraph"/>
+        <w:numPr>
+          <w:ilvl w:val="0"/>
+          <w:numId w:val="14"/>
+        </w:numPr>
+        <w:rPr>
+          <w:color w:val="FF0000"/>
+        </w:rPr>
+      </w:pPr>
+      <w:r>
+        <w:t xml:space="preserve">We have created a notebook file to load models and predict actions </w:t>
+      </w:r>
+      <w:proofErr w:type="gramStart"/>
+      <w:r>
+        <w:t>via</w:t>
+      </w:r>
+      <w:r>
+        <w:t xml:space="preserve"> :</w:t>
+      </w:r>
+      <w:proofErr w:type="gramEnd"/>
+      <w:r>
+        <w:t xml:space="preserve"> </w:t>
+      </w:r>
+      <w:r>
+        <w:rPr>
+          <w:color w:val="FF0000"/>
+        </w:rPr>
+        <w:t>load_test_vgg16.ipynb</w:t>
+      </w:r>
+    </w:p>
+    <w:p>
+      <w:pPr>
+        <w:pStyle w:val="ListParagraph"/>
+        <w:numPr>
+          <w:ilvl w:val="0"/>
+          <w:numId w:val="14"/>
+        </w:numPr>
+      </w:pPr>
+      <w:r>
+        <w:t xml:space="preserve">We use the best model is the Pretrain-VGG16. See </w:t>
+      </w:r>
+      <w:r>
+        <w:rPr>
+          <w:color w:val="FF0000"/>
+        </w:rPr>
+        <w:t xml:space="preserve">load_test_vgg16.ipynb </w:t>
+      </w:r>
+      <w:r>
+        <w:t>for more details.</w:t>
+      </w:r>
+    </w:p>
+    <w:p>
+      <w:bookmarkStart w:id="6" w:name="_GoBack"/>
+      <w:bookmarkEnd w:id="6"/>
     </w:p>
     <w:sectPr>
       <w:pgSz w:w="16838" w:h="11906" w:orient="landscape"/>
@@ -8300,6 +8155,120 @@
     </w:lvl>
   </w:abstractNum>
   <w:abstractNum w:abstractNumId="12" w15:restartNumberingAfterBreak="0">
+    <w:nsid w:val="795914FE"/>
+    <w:multiLevelType w:val="hybridMultilevel"/>
+    <w:tmpl w:val="A522B736"/>
+    <w:lvl w:ilvl="0" w:tplc="67A0EA0E">
+      <w:start w:val="1"/>
+      <w:numFmt w:val="bullet"/>
+      <w:lvlText w:val=""/>
+      <w:lvlJc w:val="left"/>
+      <w:pPr>
+        <w:ind w:left="720" w:hanging="360"/>
+      </w:pPr>
+      <w:rPr>
+        <w:rFonts w:ascii="Symbol" w:hAnsi="Symbol" w:hint="default"/>
+        <w:color w:val="auto"/>
+      </w:rPr>
+    </w:lvl>
+    <w:lvl w:ilvl="1" w:tplc="04090003" w:tentative="1">
+      <w:start w:val="1"/>
+      <w:numFmt w:val="bullet"/>
+      <w:lvlText w:val="o"/>
+      <w:lvlJc w:val="left"/>
+      <w:pPr>
+        <w:ind w:left="1440" w:hanging="360"/>
+      </w:pPr>
+      <w:rPr>
+        <w:rFonts w:ascii="Courier New" w:hAnsi="Courier New" w:cs="Courier New" w:hint="default"/>
+      </w:rPr>
+    </w:lvl>
+    <w:lvl w:ilvl="2" w:tplc="04090005" w:tentative="1">
+      <w:start w:val="1"/>
+      <w:numFmt w:val="bullet"/>
+      <w:lvlText w:val=""/>
+      <w:lvlJc w:val="left"/>
+      <w:pPr>
+        <w:ind w:left="2160" w:hanging="360"/>
+      </w:pPr>
+      <w:rPr>
+        <w:rFonts w:ascii="Wingdings" w:hAnsi="Wingdings" w:hint="default"/>
+      </w:rPr>
+    </w:lvl>
+    <w:lvl w:ilvl="3" w:tplc="04090001" w:tentative="1">
+      <w:start w:val="1"/>
+      <w:numFmt w:val="bullet"/>
+      <w:lvlText w:val=""/>
+      <w:lvlJc w:val="left"/>
+      <w:pPr>
+        <w:ind w:left="2880" w:hanging="360"/>
+      </w:pPr>
+      <w:rPr>
+        <w:rFonts w:ascii="Symbol" w:hAnsi="Symbol" w:hint="default"/>
+      </w:rPr>
+    </w:lvl>
+    <w:lvl w:ilvl="4" w:tplc="04090003" w:tentative="1">
+      <w:start w:val="1"/>
+      <w:numFmt w:val="bullet"/>
+      <w:lvlText w:val="o"/>
+      <w:lvlJc w:val="left"/>
+      <w:pPr>
+        <w:ind w:left="3600" w:hanging="360"/>
+      </w:pPr>
+      <w:rPr>
+        <w:rFonts w:ascii="Courier New" w:hAnsi="Courier New" w:cs="Courier New" w:hint="default"/>
+      </w:rPr>
+    </w:lvl>
+    <w:lvl w:ilvl="5" w:tplc="04090005" w:tentative="1">
+      <w:start w:val="1"/>
+      <w:numFmt w:val="bullet"/>
+      <w:lvlText w:val=""/>
+      <w:lvlJc w:val="left"/>
+      <w:pPr>
+        <w:ind w:left="4320" w:hanging="360"/>
+      </w:pPr>
+      <w:rPr>
+        <w:rFonts w:ascii="Wingdings" w:hAnsi="Wingdings" w:hint="default"/>
+      </w:rPr>
+    </w:lvl>
+    <w:lvl w:ilvl="6" w:tplc="04090001" w:tentative="1">
+      <w:start w:val="1"/>
+      <w:numFmt w:val="bullet"/>
+      <w:lvlText w:val=""/>
+      <w:lvlJc w:val="left"/>
+      <w:pPr>
+        <w:ind w:left="5040" w:hanging="360"/>
+      </w:pPr>
+      <w:rPr>
+        <w:rFonts w:ascii="Symbol" w:hAnsi="Symbol" w:hint="default"/>
+      </w:rPr>
+    </w:lvl>
+    <w:lvl w:ilvl="7" w:tplc="04090003" w:tentative="1">
+      <w:start w:val="1"/>
+      <w:numFmt w:val="bullet"/>
+      <w:lvlText w:val="o"/>
+      <w:lvlJc w:val="left"/>
+      <w:pPr>
+        <w:ind w:left="5760" w:hanging="360"/>
+      </w:pPr>
+      <w:rPr>
+        <w:rFonts w:ascii="Courier New" w:hAnsi="Courier New" w:cs="Courier New" w:hint="default"/>
+      </w:rPr>
+    </w:lvl>
+    <w:lvl w:ilvl="8" w:tplc="04090005" w:tentative="1">
+      <w:start w:val="1"/>
+      <w:numFmt w:val="bullet"/>
+      <w:lvlText w:val=""/>
+      <w:lvlJc w:val="left"/>
+      <w:pPr>
+        <w:ind w:left="6480" w:hanging="360"/>
+      </w:pPr>
+      <w:rPr>
+        <w:rFonts w:ascii="Wingdings" w:hAnsi="Wingdings" w:hint="default"/>
+      </w:rPr>
+    </w:lvl>
+  </w:abstractNum>
+  <w:abstractNum w:abstractNumId="13" w15:restartNumberingAfterBreak="0">
     <w:nsid w:val="7F843502"/>
     <w:multiLevelType w:val="hybridMultilevel"/>
     <w:tmpl w:val="950C6240"/>
@@ -8434,7 +8403,7 @@
     <w:abstractNumId w:val="3"/>
   </w:num>
   <w:num w:numId="8">
-    <w:abstractNumId w:val="12"/>
+    <w:abstractNumId w:val="13"/>
   </w:num>
   <w:num w:numId="9">
     <w:abstractNumId w:val="6"/>
@@ -8450,6 +8419,9 @@
   </w:num>
   <w:num w:numId="13">
     <w:abstractNumId w:val="10"/>
+  </w:num>
+  <w:num w:numId="14">
+    <w:abstractNumId w:val="12"/>
   </w:num>
 </w:numbering>
 </file>
@@ -9038,6 +9010,17 @@
       <w:contextualSpacing/>
     </w:pPr>
   </w:style>
+  <w:style w:type="character" w:styleId="Hyperlink">
+    <w:name w:val="Hyperlink"/>
+    <w:basedOn w:val="DefaultParagraphFont"/>
+    <w:uiPriority w:val="99"/>
+    <w:unhideWhenUsed/>
+    <w:rsid w:val="003F2D9D"/>
+    <w:rPr>
+      <w:color w:val="0000FF" w:themeColor="hyperlink"/>
+      <w:u w:val="single"/>
+    </w:rPr>
+  </w:style>
 </w:styles>
 </file>
 
@@ -9366,7 +9349,7 @@
 </file>
 
 <file path=customXml/itemProps1.xml><?xml version="1.0" encoding="utf-8"?>
-<ds:datastoreItem xmlns:ds="http://schemas.openxmlformats.org/officeDocument/2006/customXml" ds:itemID="{2AA56F83-2C6E-4478-B21D-5AD1ADDCF2DC}">
+<ds:datastoreItem xmlns:ds="http://schemas.openxmlformats.org/officeDocument/2006/customXml" ds:itemID="{8922C442-9D47-4C03-AEB8-944C5965EFA0}">
   <ds:schemaRefs>
     <ds:schemaRef ds:uri="http://schemas.openxmlformats.org/officeDocument/2006/bibliography"/>
   </ds:schemaRefs>

</xml_diff>